<commit_message>
cập nhật file mô tả
</commit_message>
<xml_diff>
--- a/WebBanBaLo.docx
+++ b/WebBanBaLo.docx
@@ -595,107 +595,103 @@
             <w:tabs>
               <w:tab w:val="right" w:leader="dot" w:pos="9360"/>
             </w:tabs>
+          </w:pPr>
+          <w:r>
+            <w:fldChar w:fldCharType="begin"/>
+          </w:r>
+          <w:r>
+            <w:instrText xml:space="preserve"> HYPERLINK \l _Toc1502 </w:instrText>
+          </w:r>
+          <w:r>
+            <w:fldChar w:fldCharType="separate"/>
+          </w:r>
+          <w:r>
+            <w:rPr>
+              <w:rFonts w:hint="default" w:ascii="Times New Roman" w:hAnsi="Times New Roman" w:eastAsia="Times New Roman" w:cs="Times New Roman"/>
+              <w:szCs w:val="40"/>
+            </w:rPr>
+            <w:t xml:space="preserve">I. </w:t>
+          </w:r>
+          <w:r>
             <w:rPr>
               <w:rFonts w:hint="default" w:ascii="Times New Roman" w:hAnsi="Times New Roman" w:cs="Times New Roman"/>
-              <w:sz w:val="26"/>
-              <w:szCs w:val="26"/>
+              <w:szCs w:val="36"/>
+              <w:lang w:val="vi-VN"/>
             </w:rPr>
+            <w:t>Phân công công việc</w:t>
+          </w:r>
+          <w:r>
+            <w:tab/>
+          </w:r>
+          <w:r>
+            <w:fldChar w:fldCharType="begin"/>
+          </w:r>
+          <w:r>
+            <w:instrText xml:space="preserve"> PAGEREF _Toc1502 \h </w:instrText>
+          </w:r>
+          <w:r>
+            <w:fldChar w:fldCharType="separate"/>
+          </w:r>
+          <w:r>
+            <w:t>1</w:t>
+          </w:r>
+          <w:r>
+            <w:fldChar w:fldCharType="end"/>
+          </w:r>
+          <w:r>
+            <w:fldChar w:fldCharType="end"/>
+          </w:r>
+        </w:p>
+        <w:p>
+          <w:pPr>
+            <w:pStyle w:val="17"/>
+            <w:tabs>
+              <w:tab w:val="right" w:leader="dot" w:pos="9360"/>
+            </w:tabs>
           </w:pPr>
+          <w:r>
+            <w:fldChar w:fldCharType="begin"/>
+          </w:r>
+          <w:r>
+            <w:instrText xml:space="preserve"> HYPERLINK \l _Toc20117 </w:instrText>
+          </w:r>
+          <w:r>
+            <w:fldChar w:fldCharType="separate"/>
+          </w:r>
+          <w:r>
+            <w:rPr>
+              <w:rFonts w:hint="default" w:ascii="Times New Roman" w:hAnsi="Times New Roman" w:eastAsia="Times New Roman" w:cs="Times New Roman"/>
+              <w:szCs w:val="40"/>
+            </w:rPr>
+            <w:t xml:space="preserve">II. </w:t>
+          </w:r>
           <w:r>
             <w:rPr>
               <w:rFonts w:hint="default" w:ascii="Times New Roman" w:hAnsi="Times New Roman" w:cs="Times New Roman"/>
-              <w:sz w:val="26"/>
-              <w:szCs w:val="26"/>
-            </w:rPr>
-            <w:fldChar w:fldCharType="begin"/>
-          </w:r>
-          <w:r>
-            <w:rPr>
-              <w:rFonts w:hint="default" w:ascii="Times New Roman" w:hAnsi="Times New Roman" w:cs="Times New Roman"/>
-              <w:sz w:val="26"/>
-              <w:szCs w:val="26"/>
-            </w:rPr>
-            <w:instrText xml:space="preserve"> HYPERLINK \l _Toc22263 </w:instrText>
-          </w:r>
-          <w:r>
-            <w:rPr>
-              <w:rFonts w:hint="default" w:ascii="Times New Roman" w:hAnsi="Times New Roman" w:cs="Times New Roman"/>
-              <w:sz w:val="26"/>
-              <w:szCs w:val="26"/>
-            </w:rPr>
-            <w:fldChar w:fldCharType="separate"/>
-          </w:r>
-          <w:r>
-            <w:rPr>
-              <w:rFonts w:hint="default" w:ascii="Times New Roman" w:hAnsi="Times New Roman" w:eastAsia="Times New Roman" w:cs="Times New Roman"/>
-              <w:sz w:val="26"/>
-              <w:szCs w:val="26"/>
-            </w:rPr>
-            <w:t xml:space="preserve">I. </w:t>
-          </w:r>
-          <w:r>
-            <w:rPr>
-              <w:rFonts w:hint="default" w:ascii="Times New Roman" w:hAnsi="Times New Roman" w:cs="Times New Roman"/>
-              <w:sz w:val="26"/>
-              <w:szCs w:val="26"/>
+              <w:szCs w:val="36"/>
               <w:lang w:val="vi-VN"/>
             </w:rPr>
             <w:t>Giới thiệu</w:t>
           </w:r>
           <w:r>
-            <w:rPr>
-              <w:rFonts w:hint="default" w:ascii="Times New Roman" w:hAnsi="Times New Roman" w:cs="Times New Roman"/>
-              <w:sz w:val="26"/>
-              <w:szCs w:val="26"/>
-            </w:rPr>
             <w:tab/>
           </w:r>
           <w:r>
-            <w:rPr>
-              <w:rFonts w:hint="default" w:ascii="Times New Roman" w:hAnsi="Times New Roman" w:cs="Times New Roman"/>
-              <w:sz w:val="26"/>
-              <w:szCs w:val="26"/>
-            </w:rPr>
             <w:fldChar w:fldCharType="begin"/>
           </w:r>
           <w:r>
-            <w:rPr>
-              <w:rFonts w:hint="default" w:ascii="Times New Roman" w:hAnsi="Times New Roman" w:cs="Times New Roman"/>
-              <w:sz w:val="26"/>
-              <w:szCs w:val="26"/>
-            </w:rPr>
-            <w:instrText xml:space="preserve"> PAGEREF _Toc22263 \h </w:instrText>
-          </w:r>
-          <w:r>
-            <w:rPr>
-              <w:rFonts w:hint="default" w:ascii="Times New Roman" w:hAnsi="Times New Roman" w:cs="Times New Roman"/>
-              <w:sz w:val="26"/>
-              <w:szCs w:val="26"/>
-            </w:rPr>
+            <w:instrText xml:space="preserve"> PAGEREF _Toc20117 \h </w:instrText>
+          </w:r>
+          <w:r>
             <w:fldChar w:fldCharType="separate"/>
           </w:r>
           <w:r>
-            <w:rPr>
-              <w:rFonts w:hint="default" w:ascii="Times New Roman" w:hAnsi="Times New Roman" w:cs="Times New Roman"/>
-              <w:sz w:val="26"/>
-              <w:szCs w:val="26"/>
-            </w:rPr>
             <w:t>1</w:t>
           </w:r>
           <w:r>
-            <w:rPr>
-              <w:rFonts w:hint="default" w:ascii="Times New Roman" w:hAnsi="Times New Roman" w:cs="Times New Roman"/>
-              <w:sz w:val="26"/>
-              <w:szCs w:val="26"/>
-            </w:rPr>
             <w:fldChar w:fldCharType="end"/>
           </w:r>
           <w:r>
-            <w:rPr>
-              <w:rFonts w:hint="default" w:ascii="Times New Roman" w:hAnsi="Times New Roman" w:cs="Times New Roman"/>
-              <w:sz w:val="26"/>
-              <w:szCs w:val="26"/>
-            </w:rPr>
             <w:fldChar w:fldCharType="end"/>
           </w:r>
         </w:p>
@@ -705,42 +701,21 @@
             <w:tabs>
               <w:tab w:val="right" w:leader="dot" w:pos="9360"/>
             </w:tabs>
-            <w:rPr>
-              <w:rFonts w:hint="default" w:ascii="Times New Roman" w:hAnsi="Times New Roman" w:cs="Times New Roman"/>
-              <w:sz w:val="26"/>
-              <w:szCs w:val="26"/>
-            </w:rPr>
           </w:pPr>
           <w:r>
-            <w:rPr>
-              <w:rFonts w:hint="default" w:ascii="Times New Roman" w:hAnsi="Times New Roman" w:cs="Times New Roman"/>
-              <w:sz w:val="26"/>
-              <w:szCs w:val="26"/>
-            </w:rPr>
             <w:fldChar w:fldCharType="begin"/>
           </w:r>
           <w:r>
-            <w:rPr>
-              <w:rFonts w:hint="default" w:ascii="Times New Roman" w:hAnsi="Times New Roman" w:cs="Times New Roman"/>
-              <w:sz w:val="26"/>
-              <w:szCs w:val="26"/>
-            </w:rPr>
-            <w:instrText xml:space="preserve"> HYPERLINK \l _Toc25560 </w:instrText>
-          </w:r>
-          <w:r>
-            <w:rPr>
-              <w:rFonts w:hint="default" w:ascii="Times New Roman" w:hAnsi="Times New Roman" w:cs="Times New Roman"/>
-              <w:sz w:val="26"/>
-              <w:szCs w:val="26"/>
-            </w:rPr>
+            <w:instrText xml:space="preserve"> HYPERLINK \l _Toc28427 </w:instrText>
+          </w:r>
+          <w:r>
             <w:fldChar w:fldCharType="separate"/>
           </w:r>
           <w:r>
             <w:rPr>
               <w:rFonts w:hint="default" w:ascii="Times New Roman" w:hAnsi="Times New Roman" w:cs="Times New Roman"/>
               <w:bCs/>
-              <w:sz w:val="26"/>
-              <w:szCs w:val="26"/>
+              <w:szCs w:val="30"/>
             </w:rPr>
             <w:t xml:space="preserve">1. </w:t>
           </w:r>
@@ -748,66 +723,30 @@
             <w:rPr>
               <w:rFonts w:hint="default" w:ascii="Times New Roman" w:hAnsi="Times New Roman" w:cs="Times New Roman"/>
               <w:bCs/>
-              <w:sz w:val="26"/>
-              <w:szCs w:val="26"/>
+              <w:szCs w:val="30"/>
               <w:rtl w:val="0"/>
             </w:rPr>
             <w:t>Mô tả</w:t>
           </w:r>
           <w:r>
-            <w:rPr>
-              <w:rFonts w:hint="default" w:ascii="Times New Roman" w:hAnsi="Times New Roman" w:cs="Times New Roman"/>
-              <w:sz w:val="26"/>
-              <w:szCs w:val="26"/>
-            </w:rPr>
             <w:tab/>
           </w:r>
           <w:r>
-            <w:rPr>
-              <w:rFonts w:hint="default" w:ascii="Times New Roman" w:hAnsi="Times New Roman" w:cs="Times New Roman"/>
-              <w:sz w:val="26"/>
-              <w:szCs w:val="26"/>
-            </w:rPr>
             <w:fldChar w:fldCharType="begin"/>
           </w:r>
           <w:r>
-            <w:rPr>
-              <w:rFonts w:hint="default" w:ascii="Times New Roman" w:hAnsi="Times New Roman" w:cs="Times New Roman"/>
-              <w:sz w:val="26"/>
-              <w:szCs w:val="26"/>
-            </w:rPr>
-            <w:instrText xml:space="preserve"> PAGEREF _Toc25560 \h </w:instrText>
-          </w:r>
-          <w:r>
-            <w:rPr>
-              <w:rFonts w:hint="default" w:ascii="Times New Roman" w:hAnsi="Times New Roman" w:cs="Times New Roman"/>
-              <w:sz w:val="26"/>
-              <w:szCs w:val="26"/>
-            </w:rPr>
+            <w:instrText xml:space="preserve"> PAGEREF _Toc28427 \h </w:instrText>
+          </w:r>
+          <w:r>
             <w:fldChar w:fldCharType="separate"/>
           </w:r>
           <w:r>
-            <w:rPr>
-              <w:rFonts w:hint="default" w:ascii="Times New Roman" w:hAnsi="Times New Roman" w:cs="Times New Roman"/>
-              <w:sz w:val="26"/>
-              <w:szCs w:val="26"/>
-            </w:rPr>
             <w:t>1</w:t>
           </w:r>
           <w:r>
-            <w:rPr>
-              <w:rFonts w:hint="default" w:ascii="Times New Roman" w:hAnsi="Times New Roman" w:cs="Times New Roman"/>
-              <w:sz w:val="26"/>
-              <w:szCs w:val="26"/>
-            </w:rPr>
             <w:fldChar w:fldCharType="end"/>
           </w:r>
           <w:r>
-            <w:rPr>
-              <w:rFonts w:hint="default" w:ascii="Times New Roman" w:hAnsi="Times New Roman" w:cs="Times New Roman"/>
-              <w:sz w:val="26"/>
-              <w:szCs w:val="26"/>
-            </w:rPr>
             <w:fldChar w:fldCharType="end"/>
           </w:r>
         </w:p>
@@ -817,42 +756,21 @@
             <w:tabs>
               <w:tab w:val="right" w:leader="dot" w:pos="9360"/>
             </w:tabs>
-            <w:rPr>
-              <w:rFonts w:hint="default" w:ascii="Times New Roman" w:hAnsi="Times New Roman" w:cs="Times New Roman"/>
-              <w:sz w:val="26"/>
-              <w:szCs w:val="26"/>
-            </w:rPr>
           </w:pPr>
           <w:r>
-            <w:rPr>
-              <w:rFonts w:hint="default" w:ascii="Times New Roman" w:hAnsi="Times New Roman" w:cs="Times New Roman"/>
-              <w:sz w:val="26"/>
-              <w:szCs w:val="26"/>
-            </w:rPr>
             <w:fldChar w:fldCharType="begin"/>
           </w:r>
           <w:r>
-            <w:rPr>
-              <w:rFonts w:hint="default" w:ascii="Times New Roman" w:hAnsi="Times New Roman" w:cs="Times New Roman"/>
-              <w:sz w:val="26"/>
-              <w:szCs w:val="26"/>
-            </w:rPr>
-            <w:instrText xml:space="preserve"> HYPERLINK \l _Toc20547 </w:instrText>
-          </w:r>
-          <w:r>
-            <w:rPr>
-              <w:rFonts w:hint="default" w:ascii="Times New Roman" w:hAnsi="Times New Roman" w:cs="Times New Roman"/>
-              <w:sz w:val="26"/>
-              <w:szCs w:val="26"/>
-            </w:rPr>
+            <w:instrText xml:space="preserve"> HYPERLINK \l _Toc22220 </w:instrText>
+          </w:r>
+          <w:r>
             <w:fldChar w:fldCharType="separate"/>
           </w:r>
           <w:r>
             <w:rPr>
               <w:rFonts w:hint="default" w:ascii="Times New Roman" w:hAnsi="Times New Roman" w:cs="Times New Roman"/>
               <w:bCs/>
-              <w:sz w:val="26"/>
-              <w:szCs w:val="26"/>
+              <w:szCs w:val="30"/>
             </w:rPr>
             <w:t xml:space="preserve">2. </w:t>
           </w:r>
@@ -860,66 +778,30 @@
             <w:rPr>
               <w:rFonts w:hint="default" w:ascii="Times New Roman" w:hAnsi="Times New Roman" w:cs="Times New Roman"/>
               <w:bCs/>
-              <w:sz w:val="26"/>
-              <w:szCs w:val="26"/>
+              <w:szCs w:val="30"/>
               <w:lang w:val="vi-VN"/>
             </w:rPr>
             <w:t>Các chức năng</w:t>
           </w:r>
           <w:r>
-            <w:rPr>
-              <w:rFonts w:hint="default" w:ascii="Times New Roman" w:hAnsi="Times New Roman" w:cs="Times New Roman"/>
-              <w:sz w:val="26"/>
-              <w:szCs w:val="26"/>
-            </w:rPr>
             <w:tab/>
           </w:r>
           <w:r>
-            <w:rPr>
-              <w:rFonts w:hint="default" w:ascii="Times New Roman" w:hAnsi="Times New Roman" w:cs="Times New Roman"/>
-              <w:sz w:val="26"/>
-              <w:szCs w:val="26"/>
-            </w:rPr>
             <w:fldChar w:fldCharType="begin"/>
           </w:r>
           <w:r>
-            <w:rPr>
-              <w:rFonts w:hint="default" w:ascii="Times New Roman" w:hAnsi="Times New Roman" w:cs="Times New Roman"/>
-              <w:sz w:val="26"/>
-              <w:szCs w:val="26"/>
-            </w:rPr>
-            <w:instrText xml:space="preserve"> PAGEREF _Toc20547 \h </w:instrText>
-          </w:r>
-          <w:r>
-            <w:rPr>
-              <w:rFonts w:hint="default" w:ascii="Times New Roman" w:hAnsi="Times New Roman" w:cs="Times New Roman"/>
-              <w:sz w:val="26"/>
-              <w:szCs w:val="26"/>
-            </w:rPr>
+            <w:instrText xml:space="preserve"> PAGEREF _Toc22220 \h </w:instrText>
+          </w:r>
+          <w:r>
             <w:fldChar w:fldCharType="separate"/>
           </w:r>
           <w:r>
-            <w:rPr>
-              <w:rFonts w:hint="default" w:ascii="Times New Roman" w:hAnsi="Times New Roman" w:cs="Times New Roman"/>
-              <w:sz w:val="26"/>
-              <w:szCs w:val="26"/>
-            </w:rPr>
             <w:t>1</w:t>
           </w:r>
           <w:r>
-            <w:rPr>
-              <w:rFonts w:hint="default" w:ascii="Times New Roman" w:hAnsi="Times New Roman" w:cs="Times New Roman"/>
-              <w:sz w:val="26"/>
-              <w:szCs w:val="26"/>
-            </w:rPr>
             <w:fldChar w:fldCharType="end"/>
           </w:r>
           <w:r>
-            <w:rPr>
-              <w:rFonts w:hint="default" w:ascii="Times New Roman" w:hAnsi="Times New Roman" w:cs="Times New Roman"/>
-              <w:sz w:val="26"/>
-              <w:szCs w:val="26"/>
-            </w:rPr>
             <w:fldChar w:fldCharType="end"/>
           </w:r>
         </w:p>
@@ -929,107 +811,50 @@
             <w:tabs>
               <w:tab w:val="right" w:leader="dot" w:pos="9360"/>
             </w:tabs>
+          </w:pPr>
+          <w:r>
+            <w:fldChar w:fldCharType="begin"/>
+          </w:r>
+          <w:r>
+            <w:instrText xml:space="preserve"> HYPERLINK \l _Toc22861 </w:instrText>
+          </w:r>
+          <w:r>
+            <w:fldChar w:fldCharType="separate"/>
+          </w:r>
+          <w:r>
+            <w:rPr>
+              <w:rFonts w:hint="default" w:ascii="Times New Roman" w:hAnsi="Times New Roman" w:eastAsia="Times New Roman" w:cs="Times New Roman"/>
+              <w:szCs w:val="40"/>
+            </w:rPr>
+            <w:t xml:space="preserve">III. </w:t>
+          </w:r>
+          <w:r>
             <w:rPr>
               <w:rFonts w:hint="default" w:ascii="Times New Roman" w:hAnsi="Times New Roman" w:cs="Times New Roman"/>
-              <w:sz w:val="26"/>
-              <w:szCs w:val="26"/>
-            </w:rPr>
-          </w:pPr>
-          <w:r>
-            <w:rPr>
-              <w:rFonts w:hint="default" w:ascii="Times New Roman" w:hAnsi="Times New Roman" w:cs="Times New Roman"/>
-              <w:sz w:val="26"/>
-              <w:szCs w:val="26"/>
-            </w:rPr>
-            <w:fldChar w:fldCharType="begin"/>
-          </w:r>
-          <w:r>
-            <w:rPr>
-              <w:rFonts w:hint="default" w:ascii="Times New Roman" w:hAnsi="Times New Roman" w:cs="Times New Roman"/>
-              <w:sz w:val="26"/>
-              <w:szCs w:val="26"/>
-            </w:rPr>
-            <w:instrText xml:space="preserve"> HYPERLINK \l _Toc24585 </w:instrText>
-          </w:r>
-          <w:r>
-            <w:rPr>
-              <w:rFonts w:hint="default" w:ascii="Times New Roman" w:hAnsi="Times New Roman" w:cs="Times New Roman"/>
-              <w:sz w:val="26"/>
-              <w:szCs w:val="26"/>
-            </w:rPr>
-            <w:fldChar w:fldCharType="separate"/>
-          </w:r>
-          <w:r>
-            <w:rPr>
-              <w:rFonts w:hint="default" w:ascii="Times New Roman" w:hAnsi="Times New Roman" w:eastAsia="Times New Roman" w:cs="Times New Roman"/>
-              <w:sz w:val="26"/>
-              <w:szCs w:val="26"/>
-            </w:rPr>
-            <w:t xml:space="preserve">II. </w:t>
-          </w:r>
-          <w:r>
-            <w:rPr>
-              <w:rFonts w:hint="default" w:ascii="Times New Roman" w:hAnsi="Times New Roman" w:cs="Times New Roman"/>
-              <w:sz w:val="26"/>
-              <w:szCs w:val="26"/>
+              <w:szCs w:val="36"/>
               <w:lang w:val="vi-VN"/>
             </w:rPr>
             <w:t>Kỹ thuật</w:t>
           </w:r>
           <w:r>
-            <w:rPr>
-              <w:rFonts w:hint="default" w:ascii="Times New Roman" w:hAnsi="Times New Roman" w:cs="Times New Roman"/>
-              <w:sz w:val="26"/>
-              <w:szCs w:val="26"/>
-            </w:rPr>
             <w:tab/>
           </w:r>
           <w:r>
-            <w:rPr>
-              <w:rFonts w:hint="default" w:ascii="Times New Roman" w:hAnsi="Times New Roman" w:cs="Times New Roman"/>
-              <w:sz w:val="26"/>
-              <w:szCs w:val="26"/>
-            </w:rPr>
             <w:fldChar w:fldCharType="begin"/>
           </w:r>
           <w:r>
-            <w:rPr>
-              <w:rFonts w:hint="default" w:ascii="Times New Roman" w:hAnsi="Times New Roman" w:cs="Times New Roman"/>
-              <w:sz w:val="26"/>
-              <w:szCs w:val="26"/>
-            </w:rPr>
-            <w:instrText xml:space="preserve"> PAGEREF _Toc24585 \h </w:instrText>
-          </w:r>
-          <w:r>
-            <w:rPr>
-              <w:rFonts w:hint="default" w:ascii="Times New Roman" w:hAnsi="Times New Roman" w:cs="Times New Roman"/>
-              <w:sz w:val="26"/>
-              <w:szCs w:val="26"/>
-            </w:rPr>
+            <w:instrText xml:space="preserve"> PAGEREF _Toc22861 \h </w:instrText>
+          </w:r>
+          <w:r>
             <w:fldChar w:fldCharType="separate"/>
           </w:r>
           <w:r>
-            <w:rPr>
-              <w:rFonts w:hint="default" w:ascii="Times New Roman" w:hAnsi="Times New Roman" w:cs="Times New Roman"/>
-              <w:sz w:val="26"/>
-              <w:szCs w:val="26"/>
-            </w:rPr>
             <w:t>2</w:t>
           </w:r>
           <w:r>
-            <w:rPr>
-              <w:rFonts w:hint="default" w:ascii="Times New Roman" w:hAnsi="Times New Roman" w:cs="Times New Roman"/>
-              <w:sz w:val="26"/>
-              <w:szCs w:val="26"/>
-            </w:rPr>
             <w:fldChar w:fldCharType="end"/>
           </w:r>
           <w:r>
-            <w:rPr>
-              <w:rFonts w:hint="default" w:ascii="Times New Roman" w:hAnsi="Times New Roman" w:cs="Times New Roman"/>
-              <w:sz w:val="26"/>
-              <w:szCs w:val="26"/>
-            </w:rPr>
             <w:fldChar w:fldCharType="end"/>
           </w:r>
         </w:p>
@@ -1039,100 +864,44 @@
             <w:tabs>
               <w:tab w:val="right" w:leader="dot" w:pos="9360"/>
             </w:tabs>
-            <w:rPr>
-              <w:rFonts w:hint="default" w:ascii="Times New Roman" w:hAnsi="Times New Roman" w:cs="Times New Roman"/>
-              <w:sz w:val="26"/>
-              <w:szCs w:val="26"/>
-            </w:rPr>
           </w:pPr>
           <w:r>
-            <w:rPr>
-              <w:rFonts w:hint="default" w:ascii="Times New Roman" w:hAnsi="Times New Roman" w:cs="Times New Roman"/>
-              <w:sz w:val="26"/>
-              <w:szCs w:val="26"/>
-            </w:rPr>
             <w:fldChar w:fldCharType="begin"/>
           </w:r>
           <w:r>
-            <w:rPr>
-              <w:rFonts w:hint="default" w:ascii="Times New Roman" w:hAnsi="Times New Roman" w:cs="Times New Roman"/>
-              <w:sz w:val="26"/>
-              <w:szCs w:val="26"/>
-            </w:rPr>
-            <w:instrText xml:space="preserve"> HYPERLINK \l _Toc18196 </w:instrText>
-          </w:r>
-          <w:r>
-            <w:rPr>
-              <w:rFonts w:hint="default" w:ascii="Times New Roman" w:hAnsi="Times New Roman" w:cs="Times New Roman"/>
-              <w:sz w:val="26"/>
-              <w:szCs w:val="26"/>
-            </w:rPr>
+            <w:instrText xml:space="preserve"> HYPERLINK \l _Toc9451 </w:instrText>
+          </w:r>
+          <w:r>
             <w:fldChar w:fldCharType="separate"/>
           </w:r>
           <w:r>
             <w:rPr>
               <w:rFonts w:hint="default" w:ascii="Times New Roman" w:hAnsi="Times New Roman" w:cs="Times New Roman"/>
               <w:bCs/>
-              <w:sz w:val="26"/>
-              <w:szCs w:val="26"/>
+              <w:szCs w:val="30"/>
               <w:lang w:val="vi-VN"/>
             </w:rPr>
             <w:t>1. Front-end</w:t>
           </w:r>
           <w:r>
-            <w:rPr>
-              <w:rFonts w:hint="default" w:ascii="Times New Roman" w:hAnsi="Times New Roman" w:cs="Times New Roman"/>
-              <w:sz w:val="26"/>
-              <w:szCs w:val="26"/>
-            </w:rPr>
             <w:tab/>
           </w:r>
           <w:r>
-            <w:rPr>
-              <w:rFonts w:hint="default" w:ascii="Times New Roman" w:hAnsi="Times New Roman" w:cs="Times New Roman"/>
-              <w:sz w:val="26"/>
-              <w:szCs w:val="26"/>
-            </w:rPr>
             <w:fldChar w:fldCharType="begin"/>
           </w:r>
           <w:r>
-            <w:rPr>
-              <w:rFonts w:hint="default" w:ascii="Times New Roman" w:hAnsi="Times New Roman" w:cs="Times New Roman"/>
-              <w:sz w:val="26"/>
-              <w:szCs w:val="26"/>
-            </w:rPr>
-            <w:instrText xml:space="preserve"> PAGEREF _Toc18196 \h </w:instrText>
-          </w:r>
-          <w:r>
-            <w:rPr>
-              <w:rFonts w:hint="default" w:ascii="Times New Roman" w:hAnsi="Times New Roman" w:cs="Times New Roman"/>
-              <w:sz w:val="26"/>
-              <w:szCs w:val="26"/>
-            </w:rPr>
+            <w:instrText xml:space="preserve"> PAGEREF _Toc9451 \h </w:instrText>
+          </w:r>
+          <w:r>
             <w:fldChar w:fldCharType="separate"/>
           </w:r>
           <w:r>
-            <w:rPr>
-              <w:rFonts w:hint="default" w:ascii="Times New Roman" w:hAnsi="Times New Roman" w:cs="Times New Roman"/>
-              <w:sz w:val="26"/>
-              <w:szCs w:val="26"/>
-            </w:rPr>
             <w:t>2</w:t>
           </w:r>
           <w:r>
-            <w:rPr>
-              <w:rFonts w:hint="default" w:ascii="Times New Roman" w:hAnsi="Times New Roman" w:cs="Times New Roman"/>
-              <w:sz w:val="26"/>
-              <w:szCs w:val="26"/>
-            </w:rPr>
             <w:fldChar w:fldCharType="end"/>
           </w:r>
           <w:r>
-            <w:rPr>
-              <w:rFonts w:hint="default" w:ascii="Times New Roman" w:hAnsi="Times New Roman" w:cs="Times New Roman"/>
-              <w:sz w:val="26"/>
-              <w:szCs w:val="26"/>
-            </w:rPr>
             <w:fldChar w:fldCharType="end"/>
           </w:r>
         </w:p>
@@ -1142,100 +911,44 @@
             <w:tabs>
               <w:tab w:val="right" w:leader="dot" w:pos="9360"/>
             </w:tabs>
-            <w:rPr>
-              <w:rFonts w:hint="default" w:ascii="Times New Roman" w:hAnsi="Times New Roman" w:cs="Times New Roman"/>
-              <w:sz w:val="26"/>
-              <w:szCs w:val="26"/>
-            </w:rPr>
           </w:pPr>
           <w:r>
-            <w:rPr>
-              <w:rFonts w:hint="default" w:ascii="Times New Roman" w:hAnsi="Times New Roman" w:cs="Times New Roman"/>
-              <w:sz w:val="26"/>
-              <w:szCs w:val="26"/>
-            </w:rPr>
             <w:fldChar w:fldCharType="begin"/>
           </w:r>
           <w:r>
-            <w:rPr>
-              <w:rFonts w:hint="default" w:ascii="Times New Roman" w:hAnsi="Times New Roman" w:cs="Times New Roman"/>
-              <w:sz w:val="26"/>
-              <w:szCs w:val="26"/>
-            </w:rPr>
-            <w:instrText xml:space="preserve"> HYPERLINK \l _Toc20110 </w:instrText>
-          </w:r>
-          <w:r>
-            <w:rPr>
-              <w:rFonts w:hint="default" w:ascii="Times New Roman" w:hAnsi="Times New Roman" w:cs="Times New Roman"/>
-              <w:sz w:val="26"/>
-              <w:szCs w:val="26"/>
-            </w:rPr>
+            <w:instrText xml:space="preserve"> HYPERLINK \l _Toc1889 </w:instrText>
+          </w:r>
+          <w:r>
             <w:fldChar w:fldCharType="separate"/>
           </w:r>
           <w:r>
             <w:rPr>
               <w:rFonts w:hint="default" w:ascii="Times New Roman" w:hAnsi="Times New Roman" w:cs="Times New Roman"/>
               <w:bCs/>
-              <w:sz w:val="26"/>
-              <w:szCs w:val="26"/>
+              <w:szCs w:val="30"/>
               <w:lang w:val="vi-VN"/>
             </w:rPr>
             <w:t>2. Back-end</w:t>
           </w:r>
           <w:r>
-            <w:rPr>
-              <w:rFonts w:hint="default" w:ascii="Times New Roman" w:hAnsi="Times New Roman" w:cs="Times New Roman"/>
-              <w:sz w:val="26"/>
-              <w:szCs w:val="26"/>
-            </w:rPr>
             <w:tab/>
           </w:r>
           <w:r>
-            <w:rPr>
-              <w:rFonts w:hint="default" w:ascii="Times New Roman" w:hAnsi="Times New Roman" w:cs="Times New Roman"/>
-              <w:sz w:val="26"/>
-              <w:szCs w:val="26"/>
-            </w:rPr>
             <w:fldChar w:fldCharType="begin"/>
           </w:r>
           <w:r>
-            <w:rPr>
-              <w:rFonts w:hint="default" w:ascii="Times New Roman" w:hAnsi="Times New Roman" w:cs="Times New Roman"/>
-              <w:sz w:val="26"/>
-              <w:szCs w:val="26"/>
-            </w:rPr>
-            <w:instrText xml:space="preserve"> PAGEREF _Toc20110 \h </w:instrText>
-          </w:r>
-          <w:r>
-            <w:rPr>
-              <w:rFonts w:hint="default" w:ascii="Times New Roman" w:hAnsi="Times New Roman" w:cs="Times New Roman"/>
-              <w:sz w:val="26"/>
-              <w:szCs w:val="26"/>
-            </w:rPr>
+            <w:instrText xml:space="preserve"> PAGEREF _Toc1889 \h </w:instrText>
+          </w:r>
+          <w:r>
             <w:fldChar w:fldCharType="separate"/>
           </w:r>
           <w:r>
-            <w:rPr>
-              <w:rFonts w:hint="default" w:ascii="Times New Roman" w:hAnsi="Times New Roman" w:cs="Times New Roman"/>
-              <w:sz w:val="26"/>
-              <w:szCs w:val="26"/>
-            </w:rPr>
             <w:t>2</w:t>
           </w:r>
           <w:r>
-            <w:rPr>
-              <w:rFonts w:hint="default" w:ascii="Times New Roman" w:hAnsi="Times New Roman" w:cs="Times New Roman"/>
-              <w:sz w:val="26"/>
-              <w:szCs w:val="26"/>
-            </w:rPr>
             <w:fldChar w:fldCharType="end"/>
           </w:r>
           <w:r>
-            <w:rPr>
-              <w:rFonts w:hint="default" w:ascii="Times New Roman" w:hAnsi="Times New Roman" w:cs="Times New Roman"/>
-              <w:sz w:val="26"/>
-              <w:szCs w:val="26"/>
-            </w:rPr>
             <w:fldChar w:fldCharType="end"/>
           </w:r>
         </w:p>
@@ -1245,100 +958,44 @@
             <w:tabs>
               <w:tab w:val="right" w:leader="dot" w:pos="9360"/>
             </w:tabs>
-            <w:rPr>
-              <w:rFonts w:hint="default" w:ascii="Times New Roman" w:hAnsi="Times New Roman" w:cs="Times New Roman"/>
-              <w:sz w:val="26"/>
-              <w:szCs w:val="26"/>
-            </w:rPr>
           </w:pPr>
           <w:r>
-            <w:rPr>
-              <w:rFonts w:hint="default" w:ascii="Times New Roman" w:hAnsi="Times New Roman" w:cs="Times New Roman"/>
-              <w:sz w:val="26"/>
-              <w:szCs w:val="26"/>
-            </w:rPr>
             <w:fldChar w:fldCharType="begin"/>
           </w:r>
           <w:r>
-            <w:rPr>
-              <w:rFonts w:hint="default" w:ascii="Times New Roman" w:hAnsi="Times New Roman" w:cs="Times New Roman"/>
-              <w:sz w:val="26"/>
-              <w:szCs w:val="26"/>
-            </w:rPr>
-            <w:instrText xml:space="preserve"> HYPERLINK \l _Toc17213 </w:instrText>
-          </w:r>
-          <w:r>
-            <w:rPr>
-              <w:rFonts w:hint="default" w:ascii="Times New Roman" w:hAnsi="Times New Roman" w:cs="Times New Roman"/>
-              <w:sz w:val="26"/>
-              <w:szCs w:val="26"/>
-            </w:rPr>
+            <w:instrText xml:space="preserve"> HYPERLINK \l _Toc5119 </w:instrText>
+          </w:r>
+          <w:r>
             <w:fldChar w:fldCharType="separate"/>
           </w:r>
           <w:r>
             <w:rPr>
               <w:rFonts w:hint="default" w:ascii="Times New Roman" w:hAnsi="Times New Roman" w:cs="Times New Roman"/>
               <w:bCs/>
-              <w:sz w:val="26"/>
-              <w:szCs w:val="26"/>
+              <w:szCs w:val="30"/>
               <w:lang w:val="vi-VN"/>
             </w:rPr>
             <w:t>3. Database</w:t>
           </w:r>
           <w:r>
-            <w:rPr>
-              <w:rFonts w:hint="default" w:ascii="Times New Roman" w:hAnsi="Times New Roman" w:cs="Times New Roman"/>
-              <w:sz w:val="26"/>
-              <w:szCs w:val="26"/>
-            </w:rPr>
             <w:tab/>
           </w:r>
           <w:r>
-            <w:rPr>
-              <w:rFonts w:hint="default" w:ascii="Times New Roman" w:hAnsi="Times New Roman" w:cs="Times New Roman"/>
-              <w:sz w:val="26"/>
-              <w:szCs w:val="26"/>
-            </w:rPr>
             <w:fldChar w:fldCharType="begin"/>
           </w:r>
           <w:r>
-            <w:rPr>
-              <w:rFonts w:hint="default" w:ascii="Times New Roman" w:hAnsi="Times New Roman" w:cs="Times New Roman"/>
-              <w:sz w:val="26"/>
-              <w:szCs w:val="26"/>
-            </w:rPr>
-            <w:instrText xml:space="preserve"> PAGEREF _Toc17213 \h </w:instrText>
-          </w:r>
-          <w:r>
-            <w:rPr>
-              <w:rFonts w:hint="default" w:ascii="Times New Roman" w:hAnsi="Times New Roman" w:cs="Times New Roman"/>
-              <w:sz w:val="26"/>
-              <w:szCs w:val="26"/>
-            </w:rPr>
+            <w:instrText xml:space="preserve"> PAGEREF _Toc5119 \h </w:instrText>
+          </w:r>
+          <w:r>
             <w:fldChar w:fldCharType="separate"/>
           </w:r>
           <w:r>
-            <w:rPr>
-              <w:rFonts w:hint="default" w:ascii="Times New Roman" w:hAnsi="Times New Roman" w:cs="Times New Roman"/>
-              <w:sz w:val="26"/>
-              <w:szCs w:val="26"/>
-            </w:rPr>
-            <w:t>2</w:t>
-          </w:r>
-          <w:r>
-            <w:rPr>
-              <w:rFonts w:hint="default" w:ascii="Times New Roman" w:hAnsi="Times New Roman" w:cs="Times New Roman"/>
-              <w:sz w:val="26"/>
-              <w:szCs w:val="26"/>
-            </w:rPr>
+            <w:t>3</w:t>
+          </w:r>
+          <w:r>
             <w:fldChar w:fldCharType="end"/>
           </w:r>
           <w:r>
-            <w:rPr>
-              <w:rFonts w:hint="default" w:ascii="Times New Roman" w:hAnsi="Times New Roman" w:cs="Times New Roman"/>
-              <w:sz w:val="26"/>
-              <w:szCs w:val="26"/>
-            </w:rPr>
             <w:fldChar w:fldCharType="end"/>
           </w:r>
         </w:p>
@@ -1379,6 +1036,8 @@
           <w:titlePg/>
         </w:sectPr>
       </w:pPr>
+      <w:bookmarkStart w:id="9" w:name="_GoBack"/>
+      <w:bookmarkEnd w:id="9"/>
     </w:p>
     <w:p>
       <w:pPr>
@@ -1395,7 +1054,7 @@
           <w:szCs w:val="36"/>
         </w:rPr>
       </w:pPr>
-      <w:bookmarkStart w:id="0" w:name="_Toc22263"/>
+      <w:bookmarkStart w:id="0" w:name="_Toc1502"/>
       <w:r>
         <w:rPr>
           <w:rFonts w:hint="default" w:ascii="Times New Roman" w:hAnsi="Times New Roman" w:cs="Times New Roman"/>
@@ -1404,9 +1063,422 @@
           <w:szCs w:val="36"/>
           <w:lang w:val="vi-VN"/>
         </w:rPr>
+        <w:t>Phân công công việc</w:t>
+      </w:r>
+      <w:bookmarkEnd w:id="0"/>
+    </w:p>
+    <w:tbl>
+      <w:tblPr>
+        <w:tblStyle w:val="15"/>
+        <w:tblW w:w="0" w:type="auto"/>
+        <w:tblInd w:w="0" w:type="dxa"/>
+        <w:tblBorders>
+          <w:top w:val="single" w:color="auto" w:sz="4" w:space="0"/>
+          <w:left w:val="single" w:color="auto" w:sz="4" w:space="0"/>
+          <w:bottom w:val="single" w:color="auto" w:sz="4" w:space="0"/>
+          <w:right w:val="single" w:color="auto" w:sz="4" w:space="0"/>
+          <w:insideH w:val="single" w:color="auto" w:sz="4" w:space="0"/>
+          <w:insideV w:val="single" w:color="auto" w:sz="4" w:space="0"/>
+        </w:tblBorders>
+        <w:tblLayout w:type="autofit"/>
+        <w:tblCellMar>
+          <w:top w:w="0" w:type="dxa"/>
+          <w:left w:w="108" w:type="dxa"/>
+          <w:bottom w:w="0" w:type="dxa"/>
+          <w:right w:w="108" w:type="dxa"/>
+        </w:tblCellMar>
+      </w:tblPr>
+      <w:tblGrid>
+        <w:gridCol w:w="4788"/>
+        <w:gridCol w:w="4788"/>
+      </w:tblGrid>
+      <w:tr>
+        <w:tblPrEx>
+          <w:tblBorders>
+            <w:top w:val="single" w:color="auto" w:sz="4" w:space="0"/>
+            <w:left w:val="single" w:color="auto" w:sz="4" w:space="0"/>
+            <w:bottom w:val="single" w:color="auto" w:sz="4" w:space="0"/>
+            <w:right w:val="single" w:color="auto" w:sz="4" w:space="0"/>
+            <w:insideH w:val="single" w:color="auto" w:sz="4" w:space="0"/>
+            <w:insideV w:val="single" w:color="auto" w:sz="4" w:space="0"/>
+          </w:tblBorders>
+          <w:tblCellMar>
+            <w:top w:w="0" w:type="dxa"/>
+            <w:left w:w="108" w:type="dxa"/>
+            <w:bottom w:w="0" w:type="dxa"/>
+            <w:right w:w="108" w:type="dxa"/>
+          </w:tblCellMar>
+        </w:tblPrEx>
+        <w:trPr>
+          <w:trHeight w:val="2383" w:hRule="atLeast"/>
+        </w:trPr>
+        <w:tc>
+          <w:tcPr>
+            <w:tcW w:w="4788" w:type="dxa"/>
+          </w:tcPr>
+          <w:p>
+            <w:pPr>
+              <w:widowControl w:val="0"/>
+              <w:jc w:val="left"/>
+              <w:rPr>
+                <w:rFonts w:hint="default" w:ascii="Times New Roman" w:hAnsi="Times New Roman" w:cs="Times New Roman"/>
+                <w:sz w:val="26"/>
+                <w:szCs w:val="26"/>
+                <w:vertAlign w:val="baseline"/>
+                <w:lang w:val="vi-VN"/>
+              </w:rPr>
+            </w:pPr>
+            <w:r>
+              <w:rPr>
+                <w:rFonts w:hint="default" w:ascii="Times New Roman" w:hAnsi="Times New Roman" w:cs="Times New Roman"/>
+                <w:sz w:val="26"/>
+                <w:szCs w:val="26"/>
+                <w:vertAlign w:val="baseline"/>
+                <w:lang w:val="vi-VN"/>
+              </w:rPr>
+              <w:t>Nguyễn Ngọc Tố Nga - 20130077</w:t>
+            </w:r>
+          </w:p>
+        </w:tc>
+        <w:tc>
+          <w:tcPr>
+            <w:tcW w:w="4788" w:type="dxa"/>
+          </w:tcPr>
+          <w:p>
+            <w:pPr>
+              <w:widowControl w:val="0"/>
+              <w:jc w:val="both"/>
+              <w:rPr>
+                <w:rFonts w:hint="default" w:ascii="Times New Roman" w:hAnsi="Times New Roman" w:cs="Times New Roman"/>
+                <w:sz w:val="26"/>
+                <w:szCs w:val="26"/>
+                <w:vertAlign w:val="baseline"/>
+                <w:lang w:val="vi-VN"/>
+              </w:rPr>
+            </w:pPr>
+            <w:r>
+              <w:rPr>
+                <w:rFonts w:hint="default" w:ascii="Times New Roman" w:hAnsi="Times New Roman"/>
+                <w:sz w:val="26"/>
+                <w:szCs w:val="26"/>
+                <w:vertAlign w:val="baseline"/>
+                <w:lang w:val="vi-VN"/>
+              </w:rPr>
+              <w:t>- Đ</w:t>
+            </w:r>
+            <w:r>
+              <w:rPr>
+                <w:rFonts w:hint="default" w:ascii="Times New Roman" w:hAnsi="Times New Roman" w:cs="Times New Roman"/>
+                <w:sz w:val="26"/>
+                <w:szCs w:val="26"/>
+                <w:vertAlign w:val="baseline"/>
+                <w:lang w:val="vi-VN"/>
+              </w:rPr>
+              <w:t>a ngôn ngữ.</w:t>
+            </w:r>
+          </w:p>
+          <w:p>
+            <w:pPr>
+              <w:widowControl w:val="0"/>
+              <w:jc w:val="both"/>
+              <w:rPr>
+                <w:rFonts w:hint="default" w:ascii="Times New Roman" w:hAnsi="Times New Roman"/>
+                <w:sz w:val="26"/>
+                <w:szCs w:val="26"/>
+                <w:vertAlign w:val="baseline"/>
+                <w:lang w:val="vi-VN"/>
+              </w:rPr>
+            </w:pPr>
+            <w:r>
+              <w:rPr>
+                <w:rFonts w:hint="default" w:ascii="Times New Roman" w:hAnsi="Times New Roman" w:cs="Times New Roman"/>
+                <w:sz w:val="26"/>
+                <w:szCs w:val="26"/>
+                <w:vertAlign w:val="baseline"/>
+                <w:lang w:val="vi-VN"/>
+              </w:rPr>
+              <w:t>- P</w:t>
+            </w:r>
+            <w:r>
+              <w:rPr>
+                <w:rFonts w:hint="default" w:ascii="Times New Roman" w:hAnsi="Times New Roman"/>
+                <w:sz w:val="26"/>
+                <w:szCs w:val="26"/>
+                <w:vertAlign w:val="baseline"/>
+                <w:lang w:val="vi-VN"/>
+              </w:rPr>
+              <w:t>hân trang.</w:t>
+            </w:r>
+          </w:p>
+          <w:p>
+            <w:pPr>
+              <w:widowControl w:val="0"/>
+              <w:jc w:val="both"/>
+              <w:rPr>
+                <w:rFonts w:hint="default" w:ascii="Times New Roman" w:hAnsi="Times New Roman" w:cs="Times New Roman"/>
+                <w:sz w:val="26"/>
+                <w:szCs w:val="26"/>
+                <w:vertAlign w:val="baseline"/>
+                <w:lang w:val="vi-VN"/>
+              </w:rPr>
+            </w:pPr>
+            <w:r>
+              <w:rPr>
+                <w:rFonts w:hint="default" w:ascii="Times New Roman" w:hAnsi="Times New Roman"/>
+                <w:sz w:val="26"/>
+                <w:szCs w:val="26"/>
+                <w:vertAlign w:val="baseline"/>
+                <w:lang w:val="vi-VN"/>
+              </w:rPr>
+              <w:t>- User: Thay đổi thông tin cá nhân, Xem, thêm, xóa, sửa giỏ hàng, Thay đổi mật khẩu, Quên mật khẩu.</w:t>
+            </w:r>
+          </w:p>
+          <w:p>
+            <w:pPr>
+              <w:widowControl w:val="0"/>
+              <w:jc w:val="both"/>
+              <w:rPr>
+                <w:rFonts w:hint="default" w:ascii="Times New Roman" w:hAnsi="Times New Roman" w:cs="Times New Roman"/>
+                <w:sz w:val="26"/>
+                <w:szCs w:val="26"/>
+                <w:vertAlign w:val="baseline"/>
+                <w:lang w:val="vi-VN"/>
+              </w:rPr>
+            </w:pPr>
+            <w:r>
+              <w:rPr>
+                <w:rFonts w:hint="default" w:ascii="Times New Roman" w:hAnsi="Times New Roman" w:cs="Times New Roman"/>
+                <w:sz w:val="26"/>
+                <w:szCs w:val="26"/>
+                <w:vertAlign w:val="baseline"/>
+                <w:lang w:val="vi-VN"/>
+              </w:rPr>
+              <w:t>- Admin: Thêm, xóa, sửa người dùng, thống kê lượt xem, lượt mua mỗi sản phẩm, duyệt đơn hàng.</w:t>
+            </w:r>
+          </w:p>
+          <w:p>
+            <w:pPr>
+              <w:widowControl w:val="0"/>
+              <w:jc w:val="both"/>
+              <w:rPr>
+                <w:rFonts w:hint="default" w:ascii="Times New Roman" w:hAnsi="Times New Roman" w:cs="Times New Roman"/>
+                <w:sz w:val="26"/>
+                <w:szCs w:val="26"/>
+                <w:vertAlign w:val="baseline"/>
+                <w:lang w:val="vi-VN"/>
+              </w:rPr>
+            </w:pPr>
+            <w:r>
+              <w:rPr>
+                <w:rFonts w:hint="default" w:ascii="Times New Roman" w:hAnsi="Times New Roman" w:cs="Times New Roman"/>
+                <w:sz w:val="26"/>
+                <w:szCs w:val="26"/>
+                <w:vertAlign w:val="baseline"/>
+                <w:lang w:val="vi-VN"/>
+              </w:rPr>
+              <w:t>- Cơ sở dữ liệu.</w:t>
+            </w:r>
+          </w:p>
+        </w:tc>
+      </w:tr>
+      <w:tr>
+        <w:tblPrEx>
+          <w:tblBorders>
+            <w:top w:val="single" w:color="auto" w:sz="4" w:space="0"/>
+            <w:left w:val="single" w:color="auto" w:sz="4" w:space="0"/>
+            <w:bottom w:val="single" w:color="auto" w:sz="4" w:space="0"/>
+            <w:right w:val="single" w:color="auto" w:sz="4" w:space="0"/>
+            <w:insideH w:val="single" w:color="auto" w:sz="4" w:space="0"/>
+            <w:insideV w:val="single" w:color="auto" w:sz="4" w:space="0"/>
+          </w:tblBorders>
+          <w:tblCellMar>
+            <w:top w:w="0" w:type="dxa"/>
+            <w:left w:w="108" w:type="dxa"/>
+            <w:bottom w:w="0" w:type="dxa"/>
+            <w:right w:w="108" w:type="dxa"/>
+          </w:tblCellMar>
+        </w:tblPrEx>
+        <w:tc>
+          <w:tcPr>
+            <w:tcW w:w="4788" w:type="dxa"/>
+          </w:tcPr>
+          <w:p>
+            <w:pPr>
+              <w:widowControl w:val="0"/>
+              <w:jc w:val="left"/>
+              <w:rPr>
+                <w:rFonts w:hint="default" w:ascii="Times New Roman" w:hAnsi="Times New Roman" w:cs="Times New Roman"/>
+                <w:sz w:val="26"/>
+                <w:szCs w:val="26"/>
+                <w:vertAlign w:val="baseline"/>
+                <w:lang w:val="vi-VN"/>
+              </w:rPr>
+            </w:pPr>
+            <w:r>
+              <w:rPr>
+                <w:rFonts w:hint="default" w:ascii="Times New Roman" w:hAnsi="Times New Roman" w:cs="Times New Roman"/>
+                <w:sz w:val="26"/>
+                <w:szCs w:val="26"/>
+                <w:vertAlign w:val="baseline"/>
+                <w:lang w:val="vi-VN"/>
+              </w:rPr>
+              <w:t>Nguyễn Thị Kim Anh - 20130197</w:t>
+            </w:r>
+          </w:p>
+        </w:tc>
+        <w:tc>
+          <w:tcPr>
+            <w:tcW w:w="4788" w:type="dxa"/>
+          </w:tcPr>
+          <w:p>
+            <w:pPr>
+              <w:widowControl w:val="0"/>
+              <w:numPr>
+                <w:ilvl w:val="0"/>
+                <w:numId w:val="0"/>
+              </w:numPr>
+              <w:ind w:leftChars="0"/>
+              <w:jc w:val="both"/>
+              <w:rPr>
+                <w:rFonts w:hint="default" w:ascii="Times New Roman" w:hAnsi="Times New Roman" w:cs="Times New Roman"/>
+                <w:sz w:val="26"/>
+                <w:szCs w:val="26"/>
+                <w:vertAlign w:val="baseline"/>
+                <w:lang w:val="vi-VN"/>
+              </w:rPr>
+            </w:pPr>
+            <w:r>
+              <w:rPr>
+                <w:rFonts w:hint="default" w:ascii="Times New Roman" w:hAnsi="Times New Roman" w:cs="Times New Roman"/>
+                <w:sz w:val="26"/>
+                <w:szCs w:val="26"/>
+                <w:vertAlign w:val="baseline"/>
+                <w:lang w:val="vi-VN"/>
+              </w:rPr>
+              <w:t>- Sắp xếp theo giá.</w:t>
+            </w:r>
+          </w:p>
+          <w:p>
+            <w:pPr>
+              <w:widowControl w:val="0"/>
+              <w:numPr>
+                <w:ilvl w:val="0"/>
+                <w:numId w:val="0"/>
+              </w:numPr>
+              <w:ind w:leftChars="0"/>
+              <w:jc w:val="both"/>
+              <w:rPr>
+                <w:rFonts w:hint="default" w:ascii="Times New Roman" w:hAnsi="Times New Roman" w:cs="Times New Roman"/>
+                <w:sz w:val="26"/>
+                <w:szCs w:val="26"/>
+                <w:vertAlign w:val="baseline"/>
+                <w:lang w:val="vi-VN"/>
+              </w:rPr>
+            </w:pPr>
+            <w:r>
+              <w:rPr>
+                <w:rFonts w:hint="default" w:ascii="Times New Roman" w:hAnsi="Times New Roman" w:cs="Times New Roman"/>
+                <w:sz w:val="26"/>
+                <w:szCs w:val="26"/>
+                <w:vertAlign w:val="baseline"/>
+                <w:lang w:val="vi-VN"/>
+              </w:rPr>
+              <w:t>- Mã hóa mật khẩu.</w:t>
+            </w:r>
+          </w:p>
+          <w:p>
+            <w:pPr>
+              <w:widowControl w:val="0"/>
+              <w:numPr>
+                <w:ilvl w:val="0"/>
+                <w:numId w:val="0"/>
+              </w:numPr>
+              <w:ind w:leftChars="0"/>
+              <w:jc w:val="both"/>
+              <w:rPr>
+                <w:rFonts w:hint="default" w:ascii="Times New Roman" w:hAnsi="Times New Roman" w:cs="Times New Roman"/>
+                <w:sz w:val="26"/>
+                <w:szCs w:val="26"/>
+                <w:vertAlign w:val="baseline"/>
+                <w:lang w:val="vi-VN"/>
+              </w:rPr>
+            </w:pPr>
+            <w:r>
+              <w:rPr>
+                <w:rFonts w:hint="default" w:ascii="Times New Roman" w:hAnsi="Times New Roman" w:cs="Times New Roman"/>
+                <w:sz w:val="26"/>
+                <w:szCs w:val="26"/>
+                <w:vertAlign w:val="baseline"/>
+                <w:lang w:val="vi-VN"/>
+              </w:rPr>
+              <w:t>- User: Thanh toán, Đăng ký, đăng nhập, đăng xuất, Đánh giá sản phẩm, Tìm kiếm, lọc sản phẩm, Xem chi tiết đơn hàng.</w:t>
+            </w:r>
+          </w:p>
+          <w:p>
+            <w:pPr>
+              <w:widowControl w:val="0"/>
+              <w:numPr>
+                <w:ilvl w:val="0"/>
+                <w:numId w:val="0"/>
+              </w:numPr>
+              <w:ind w:leftChars="0"/>
+              <w:jc w:val="both"/>
+              <w:rPr>
+                <w:rFonts w:hint="default" w:ascii="Times New Roman" w:hAnsi="Times New Roman" w:cs="Times New Roman"/>
+                <w:sz w:val="26"/>
+                <w:szCs w:val="26"/>
+                <w:vertAlign w:val="baseline"/>
+                <w:lang w:val="vi-VN"/>
+              </w:rPr>
+            </w:pPr>
+            <w:r>
+              <w:rPr>
+                <w:rFonts w:hint="default" w:ascii="Times New Roman" w:hAnsi="Times New Roman" w:cs="Times New Roman"/>
+                <w:sz w:val="26"/>
+                <w:szCs w:val="26"/>
+                <w:vertAlign w:val="baseline"/>
+                <w:lang w:val="vi-VN"/>
+              </w:rPr>
+              <w:t>- Admin: Phân quyền người dùng, thêm, xóa, sửa loại sản phẩm, sản phẩm.</w:t>
+            </w:r>
+          </w:p>
+        </w:tc>
+      </w:tr>
+    </w:tbl>
+    <w:p>
+      <w:pPr>
+        <w:rPr>
+          <w:rFonts w:hint="default"/>
+        </w:rPr>
+      </w:pPr>
+    </w:p>
+    <w:p>
+      <w:pPr>
+        <w:pStyle w:val="2"/>
+        <w:numPr>
+          <w:ilvl w:val="0"/>
+          <w:numId w:val="1"/>
+        </w:numPr>
+        <w:ind w:left="432" w:hanging="432"/>
+        <w:rPr>
+          <w:rFonts w:hint="default" w:ascii="Times New Roman" w:hAnsi="Times New Roman" w:cs="Times New Roman"/>
+          <w:color w:val="000000"/>
+          <w:sz w:val="36"/>
+          <w:szCs w:val="36"/>
+        </w:rPr>
+      </w:pPr>
+      <w:bookmarkStart w:id="1" w:name="_Toc20117"/>
+      <w:r>
+        <w:rPr>
+          <w:rFonts w:hint="default" w:ascii="Times New Roman" w:hAnsi="Times New Roman" w:cs="Times New Roman"/>
+          <w:color w:val="000000"/>
+          <w:sz w:val="36"/>
+          <w:szCs w:val="36"/>
+          <w:lang w:val="vi-VN"/>
+        </w:rPr>
         <w:t>Giới thiệu</w:t>
       </w:r>
-      <w:bookmarkEnd w:id="0"/>
+      <w:bookmarkEnd w:id="1"/>
     </w:p>
     <w:p>
       <w:pPr>
@@ -1424,9 +1496,9 @@
           <w:szCs w:val="30"/>
         </w:rPr>
       </w:pPr>
-      <w:bookmarkStart w:id="1" w:name="_30j0zll" w:colFirst="0" w:colLast="0"/>
-      <w:bookmarkEnd w:id="1"/>
-      <w:bookmarkStart w:id="2" w:name="_Toc25560"/>
+      <w:bookmarkStart w:id="2" w:name="_30j0zll" w:colFirst="0" w:colLast="0"/>
+      <w:bookmarkEnd w:id="2"/>
+      <w:bookmarkStart w:id="3" w:name="_Toc28427"/>
       <w:r>
         <w:rPr>
           <w:rFonts w:hint="default" w:ascii="Times New Roman" w:hAnsi="Times New Roman" w:cs="Times New Roman"/>
@@ -1438,7 +1510,7 @@
         </w:rPr>
         <w:t>Mô tả</w:t>
       </w:r>
-      <w:bookmarkEnd w:id="2"/>
+      <w:bookmarkEnd w:id="3"/>
     </w:p>
     <w:p>
       <w:pPr>
@@ -1519,7 +1591,7 @@
           <w:szCs w:val="30"/>
         </w:rPr>
       </w:pPr>
-      <w:bookmarkStart w:id="3" w:name="_Toc20547"/>
+      <w:bookmarkStart w:id="4" w:name="_Toc22220"/>
       <w:r>
         <w:rPr>
           <w:rFonts w:hint="default" w:ascii="Times New Roman" w:hAnsi="Times New Roman" w:cs="Times New Roman"/>
@@ -1531,7 +1603,7 @@
         </w:rPr>
         <w:t>Các chức năng</w:t>
       </w:r>
-      <w:bookmarkEnd w:id="3"/>
+      <w:bookmarkEnd w:id="4"/>
     </w:p>
     <w:p>
       <w:pPr>
@@ -1588,11 +1660,8 @@
           <w:lang w:val="vi-VN"/>
         </w:rPr>
         <w:tab/>
-        <w:t>- Phân trang.</w:t>
-      </w:r>
-    </w:p>
-    <w:p>
-      <w:pPr>
+      </w:r>
+      <w:r>
         <w:rPr>
           <w:rFonts w:hint="default" w:ascii="Times New Roman" w:hAnsi="Times New Roman" w:cs="Times New Roman"/>
           <w:b w:val="0"/>
@@ -1601,8 +1670,11 @@
           <w:szCs w:val="26"/>
           <w:lang w:val="vi-VN"/>
         </w:rPr>
-      </w:pPr>
-      <w:r>
+        <w:t>- Phân trang.</w:t>
+      </w:r>
+    </w:p>
+    <w:p>
+      <w:pPr>
         <w:rPr>
           <w:rFonts w:hint="default" w:ascii="Times New Roman" w:hAnsi="Times New Roman" w:cs="Times New Roman"/>
           <w:b w:val="0"/>
@@ -1611,12 +1683,8 @@
           <w:szCs w:val="26"/>
           <w:lang w:val="vi-VN"/>
         </w:rPr>
-        <w:tab/>
-        <w:t>- Sắp xếp theo giá.</w:t>
-      </w:r>
-    </w:p>
-    <w:p>
-      <w:pPr>
+      </w:pPr>
+      <w:r>
         <w:rPr>
           <w:rFonts w:hint="default" w:ascii="Times New Roman" w:hAnsi="Times New Roman" w:cs="Times New Roman"/>
           <w:b w:val="0"/>
@@ -1625,7 +1693,8 @@
           <w:szCs w:val="26"/>
           <w:lang w:val="vi-VN"/>
         </w:rPr>
-      </w:pPr>
+        <w:tab/>
+      </w:r>
       <w:r>
         <w:rPr>
           <w:rFonts w:hint="default" w:ascii="Times New Roman" w:hAnsi="Times New Roman" w:cs="Times New Roman"/>
@@ -1635,7 +1704,40 @@
           <w:szCs w:val="26"/>
           <w:lang w:val="vi-VN"/>
         </w:rPr>
+        <w:t>- Sắp xếp theo giá.</w:t>
+      </w:r>
+    </w:p>
+    <w:p>
+      <w:pPr>
+        <w:rPr>
+          <w:rFonts w:hint="default" w:ascii="Times New Roman" w:hAnsi="Times New Roman" w:cs="Times New Roman"/>
+          <w:b w:val="0"/>
+          <w:bCs/>
+          <w:sz w:val="26"/>
+          <w:szCs w:val="26"/>
+          <w:lang w:val="vi-VN"/>
+        </w:rPr>
+      </w:pPr>
+      <w:r>
+        <w:rPr>
+          <w:rFonts w:hint="default" w:ascii="Times New Roman" w:hAnsi="Times New Roman" w:cs="Times New Roman"/>
+          <w:b w:val="0"/>
+          <w:bCs/>
+          <w:sz w:val="26"/>
+          <w:szCs w:val="26"/>
+          <w:lang w:val="vi-VN"/>
+        </w:rPr>
         <w:tab/>
+      </w:r>
+      <w:r>
+        <w:rPr>
+          <w:rFonts w:hint="default" w:ascii="Times New Roman" w:hAnsi="Times New Roman" w:cs="Times New Roman"/>
+          <w:b w:val="0"/>
+          <w:bCs/>
+          <w:sz w:val="26"/>
+          <w:szCs w:val="26"/>
+          <w:lang w:val="vi-VN"/>
+        </w:rPr>
         <w:t>- Đa ngôn ngữ.</w:t>
       </w:r>
     </w:p>
@@ -1666,6 +1768,7 @@
     <w:p>
       <w:pPr>
         <w:numPr>
+          <w:ilvl w:val="0"/>
           <w:numId w:val="0"/>
         </w:numPr>
         <w:ind w:left="840" w:leftChars="0"/>
@@ -1684,12 +1787,21 @@
           <w:lang w:val="vi-VN"/>
         </w:rPr>
         <w:tab/>
+      </w:r>
+      <w:r>
+        <w:rPr>
+          <w:rFonts w:hint="default" w:ascii="Times New Roman" w:hAnsi="Times New Roman" w:cs="Times New Roman"/>
+          <w:sz w:val="26"/>
+          <w:szCs w:val="26"/>
+          <w:lang w:val="vi-VN"/>
+        </w:rPr>
         <w:t>- Đăng ký.</w:t>
       </w:r>
     </w:p>
     <w:p>
       <w:pPr>
         <w:numPr>
+          <w:ilvl w:val="0"/>
           <w:numId w:val="0"/>
         </w:numPr>
         <w:ind w:left="840" w:leftChars="0"/>
@@ -1708,12 +1820,21 @@
           <w:lang w:val="vi-VN"/>
         </w:rPr>
         <w:tab/>
+      </w:r>
+      <w:r>
+        <w:rPr>
+          <w:rFonts w:hint="default" w:ascii="Times New Roman" w:hAnsi="Times New Roman" w:cs="Times New Roman"/>
+          <w:sz w:val="26"/>
+          <w:szCs w:val="26"/>
+          <w:lang w:val="vi-VN"/>
+        </w:rPr>
         <w:t>- Đăng nhập.</w:t>
       </w:r>
     </w:p>
     <w:p>
       <w:pPr>
         <w:numPr>
+          <w:ilvl w:val="0"/>
           <w:numId w:val="0"/>
         </w:numPr>
         <w:ind w:left="840" w:leftChars="0"/>
@@ -1732,12 +1853,21 @@
           <w:lang w:val="vi-VN"/>
         </w:rPr>
         <w:tab/>
+      </w:r>
+      <w:r>
+        <w:rPr>
+          <w:rFonts w:hint="default" w:ascii="Times New Roman" w:hAnsi="Times New Roman" w:cs="Times New Roman"/>
+          <w:sz w:val="26"/>
+          <w:szCs w:val="26"/>
+          <w:lang w:val="vi-VN"/>
+        </w:rPr>
         <w:t>- Đăng xuất.</w:t>
       </w:r>
     </w:p>
     <w:p>
       <w:pPr>
         <w:numPr>
+          <w:ilvl w:val="0"/>
           <w:numId w:val="0"/>
         </w:numPr>
         <w:ind w:left="840" w:leftChars="0"/>
@@ -1756,12 +1886,21 @@
           <w:lang w:val="vi-VN"/>
         </w:rPr>
         <w:tab/>
+      </w:r>
+      <w:r>
+        <w:rPr>
+          <w:rFonts w:hint="default" w:ascii="Times New Roman" w:hAnsi="Times New Roman" w:cs="Times New Roman"/>
+          <w:sz w:val="26"/>
+          <w:szCs w:val="26"/>
+          <w:lang w:val="vi-VN"/>
+        </w:rPr>
         <w:t>- Thay đổi thông tin cá nhân.</w:t>
       </w:r>
     </w:p>
     <w:p>
       <w:pPr>
         <w:numPr>
+          <w:ilvl w:val="0"/>
           <w:numId w:val="0"/>
         </w:numPr>
         <w:ind w:left="840" w:leftChars="0"/>
@@ -1780,12 +1919,21 @@
           <w:lang w:val="vi-VN"/>
         </w:rPr>
         <w:tab/>
+      </w:r>
+      <w:r>
+        <w:rPr>
+          <w:rFonts w:hint="default" w:ascii="Times New Roman" w:hAnsi="Times New Roman" w:cs="Times New Roman"/>
+          <w:sz w:val="26"/>
+          <w:szCs w:val="26"/>
+          <w:lang w:val="vi-VN"/>
+        </w:rPr>
         <w:t>- Thay đổi mật khẩu tài khoản.</w:t>
       </w:r>
     </w:p>
     <w:p>
       <w:pPr>
         <w:numPr>
+          <w:ilvl w:val="0"/>
           <w:numId w:val="0"/>
         </w:numPr>
         <w:ind w:left="840" w:leftChars="0"/>
@@ -1804,12 +1952,21 @@
           <w:lang w:val="vi-VN"/>
         </w:rPr>
         <w:tab/>
+      </w:r>
+      <w:r>
+        <w:rPr>
+          <w:rFonts w:hint="default" w:ascii="Times New Roman" w:hAnsi="Times New Roman" w:cs="Times New Roman"/>
+          <w:sz w:val="26"/>
+          <w:szCs w:val="26"/>
+          <w:lang w:val="vi-VN"/>
+        </w:rPr>
         <w:t>- Lấy lại mật khẩu (quên mật khẩu).</w:t>
       </w:r>
     </w:p>
     <w:p>
       <w:pPr>
         <w:numPr>
+          <w:ilvl w:val="0"/>
           <w:numId w:val="0"/>
         </w:numPr>
         <w:ind w:left="840" w:leftChars="0"/>
@@ -1828,12 +1985,21 @@
           <w:lang w:val="vi-VN"/>
         </w:rPr>
         <w:tab/>
+      </w:r>
+      <w:r>
+        <w:rPr>
+          <w:rFonts w:hint="default" w:ascii="Times New Roman" w:hAnsi="Times New Roman" w:cs="Times New Roman"/>
+          <w:sz w:val="26"/>
+          <w:szCs w:val="26"/>
+          <w:lang w:val="vi-VN"/>
+        </w:rPr>
         <w:t>- Tìm kiếm, lọc sản phẩm.</w:t>
       </w:r>
     </w:p>
     <w:p>
       <w:pPr>
         <w:numPr>
+          <w:ilvl w:val="0"/>
           <w:numId w:val="0"/>
         </w:numPr>
         <w:ind w:left="840" w:leftChars="0"/>
@@ -1852,12 +2018,21 @@
           <w:lang w:val="vi-VN"/>
         </w:rPr>
         <w:tab/>
+      </w:r>
+      <w:r>
+        <w:rPr>
+          <w:rFonts w:hint="default" w:ascii="Times New Roman" w:hAnsi="Times New Roman" w:cs="Times New Roman"/>
+          <w:sz w:val="26"/>
+          <w:szCs w:val="26"/>
+          <w:lang w:val="vi-VN"/>
+        </w:rPr>
         <w:t>- Xem, thêm, xóa, sửa giỏ hàng.</w:t>
       </w:r>
     </w:p>
     <w:p>
       <w:pPr>
         <w:numPr>
+          <w:ilvl w:val="0"/>
           <w:numId w:val="0"/>
         </w:numPr>
         <w:ind w:left="840" w:leftChars="0"/>
@@ -1876,12 +2051,21 @@
           <w:lang w:val="vi-VN"/>
         </w:rPr>
         <w:tab/>
+      </w:r>
+      <w:r>
+        <w:rPr>
+          <w:rFonts w:hint="default" w:ascii="Times New Roman" w:hAnsi="Times New Roman" w:cs="Times New Roman"/>
+          <w:sz w:val="26"/>
+          <w:szCs w:val="26"/>
+          <w:lang w:val="vi-VN"/>
+        </w:rPr>
         <w:t>- Thanh toán.</w:t>
       </w:r>
     </w:p>
     <w:p>
       <w:pPr>
         <w:numPr>
+          <w:ilvl w:val="0"/>
           <w:numId w:val="0"/>
         </w:numPr>
         <w:ind w:left="840" w:leftChars="0"/>
@@ -1900,12 +2084,21 @@
           <w:lang w:val="vi-VN"/>
         </w:rPr>
         <w:tab/>
+      </w:r>
+      <w:r>
+        <w:rPr>
+          <w:rFonts w:hint="default" w:ascii="Times New Roman" w:hAnsi="Times New Roman" w:cs="Times New Roman"/>
+          <w:sz w:val="26"/>
+          <w:szCs w:val="26"/>
+          <w:lang w:val="vi-VN"/>
+        </w:rPr>
         <w:t>- Xem chi tiết đơn hàng.</w:t>
       </w:r>
     </w:p>
     <w:p>
       <w:pPr>
         <w:numPr>
+          <w:ilvl w:val="0"/>
           <w:numId w:val="0"/>
         </w:numPr>
         <w:ind w:left="840" w:leftChars="0"/>
@@ -1924,10 +2117,16 @@
           <w:lang w:val="vi-VN"/>
         </w:rPr>
         <w:tab/>
+      </w:r>
+      <w:r>
+        <w:rPr>
+          <w:rFonts w:hint="default" w:ascii="Times New Roman" w:hAnsi="Times New Roman" w:cs="Times New Roman"/>
+          <w:sz w:val="26"/>
+          <w:szCs w:val="26"/>
+          <w:lang w:val="vi-VN"/>
+        </w:rPr>
         <w:t>- Đánh giá sản phẩm.</w:t>
       </w:r>
-      <w:bookmarkStart w:id="8" w:name="_GoBack"/>
-      <w:bookmarkEnd w:id="8"/>
     </w:p>
     <w:p>
       <w:pPr>
@@ -1956,6 +2155,7 @@
     <w:p>
       <w:pPr>
         <w:numPr>
+          <w:ilvl w:val="0"/>
           <w:numId w:val="0"/>
         </w:numPr>
         <w:ind w:left="840" w:leftChars="0"/>
@@ -1974,12 +2174,21 @@
           <w:lang w:val="vi-VN"/>
         </w:rPr>
         <w:tab/>
+      </w:r>
+      <w:r>
+        <w:rPr>
+          <w:rFonts w:hint="default" w:ascii="Times New Roman" w:hAnsi="Times New Roman" w:cs="Times New Roman"/>
+          <w:sz w:val="26"/>
+          <w:szCs w:val="26"/>
+          <w:lang w:val="vi-VN"/>
+        </w:rPr>
         <w:t>- Phân quyền người dùng.</w:t>
       </w:r>
     </w:p>
     <w:p>
       <w:pPr>
         <w:numPr>
+          <w:ilvl w:val="0"/>
           <w:numId w:val="0"/>
         </w:numPr>
         <w:ind w:left="840" w:leftChars="0"/>
@@ -1998,12 +2207,21 @@
           <w:lang w:val="vi-VN"/>
         </w:rPr>
         <w:tab/>
+      </w:r>
+      <w:r>
+        <w:rPr>
+          <w:rFonts w:hint="default" w:ascii="Times New Roman" w:hAnsi="Times New Roman" w:cs="Times New Roman"/>
+          <w:sz w:val="26"/>
+          <w:szCs w:val="26"/>
+          <w:lang w:val="vi-VN"/>
+        </w:rPr>
         <w:t>- Thêm, xóa, sửa người dùng.</w:t>
       </w:r>
     </w:p>
     <w:p>
       <w:pPr>
         <w:numPr>
+          <w:ilvl w:val="0"/>
           <w:numId w:val="0"/>
         </w:numPr>
         <w:ind w:left="840" w:leftChars="0"/>
@@ -2022,12 +2240,21 @@
           <w:lang w:val="vi-VN"/>
         </w:rPr>
         <w:tab/>
+      </w:r>
+      <w:r>
+        <w:rPr>
+          <w:rFonts w:hint="default" w:ascii="Times New Roman" w:hAnsi="Times New Roman" w:cs="Times New Roman"/>
+          <w:sz w:val="26"/>
+          <w:szCs w:val="26"/>
+          <w:lang w:val="vi-VN"/>
+        </w:rPr>
         <w:t>- Thêm, xóa, sửa sản phẩm.</w:t>
       </w:r>
     </w:p>
     <w:p>
       <w:pPr>
         <w:numPr>
+          <w:ilvl w:val="0"/>
           <w:numId w:val="0"/>
         </w:numPr>
         <w:ind w:left="840" w:leftChars="0"/>
@@ -2046,12 +2273,21 @@
           <w:lang w:val="vi-VN"/>
         </w:rPr>
         <w:tab/>
+      </w:r>
+      <w:r>
+        <w:rPr>
+          <w:rFonts w:hint="default" w:ascii="Times New Roman" w:hAnsi="Times New Roman" w:cs="Times New Roman"/>
+          <w:sz w:val="26"/>
+          <w:szCs w:val="26"/>
+          <w:lang w:val="vi-VN"/>
+        </w:rPr>
         <w:t>- Thêm, xóa, sửa loại sản phẩm.</w:t>
       </w:r>
     </w:p>
     <w:p>
       <w:pPr>
         <w:numPr>
+          <w:ilvl w:val="0"/>
           <w:numId w:val="0"/>
         </w:numPr>
         <w:ind w:left="840" w:leftChars="0"/>
@@ -2070,12 +2306,21 @@
           <w:lang w:val="vi-VN"/>
         </w:rPr>
         <w:tab/>
+      </w:r>
+      <w:r>
+        <w:rPr>
+          <w:rFonts w:hint="default" w:ascii="Times New Roman" w:hAnsi="Times New Roman" w:cs="Times New Roman"/>
+          <w:sz w:val="26"/>
+          <w:szCs w:val="26"/>
+          <w:lang w:val="vi-VN"/>
+        </w:rPr>
         <w:t>- Duyệt đơn hàng.</w:t>
       </w:r>
     </w:p>
     <w:p>
       <w:pPr>
         <w:numPr>
+          <w:ilvl w:val="0"/>
           <w:numId w:val="0"/>
         </w:numPr>
         <w:ind w:left="840" w:leftChars="0"/>
@@ -2097,6 +2342,14 @@
           <w:lang w:val="vi-VN"/>
         </w:rPr>
         <w:tab/>
+      </w:r>
+      <w:r>
+        <w:rPr>
+          <w:rFonts w:hint="default" w:ascii="Times New Roman" w:hAnsi="Times New Roman" w:cs="Times New Roman"/>
+          <w:sz w:val="26"/>
+          <w:szCs w:val="26"/>
+          <w:lang w:val="vi-VN"/>
+        </w:rPr>
         <w:t>- Thống kê lượt xem, lượt mua mỗi sản phẩm.</w:t>
       </w:r>
     </w:p>
@@ -2115,7 +2368,7 @@
           <w:szCs w:val="36"/>
         </w:rPr>
       </w:pPr>
-      <w:bookmarkStart w:id="4" w:name="_Toc24585"/>
+      <w:bookmarkStart w:id="5" w:name="_Toc22861"/>
       <w:r>
         <w:rPr>
           <w:rFonts w:hint="default" w:ascii="Times New Roman" w:hAnsi="Times New Roman" w:cs="Times New Roman"/>
@@ -2126,7 +2379,7 @@
         </w:rPr>
         <w:t>Kỹ thuật</w:t>
       </w:r>
-      <w:bookmarkEnd w:id="4"/>
+      <w:bookmarkEnd w:id="5"/>
     </w:p>
     <w:p>
       <w:pPr>
@@ -2146,7 +2399,7 @@
           <w:lang w:val="vi-VN"/>
         </w:rPr>
       </w:pPr>
-      <w:bookmarkStart w:id="5" w:name="_Toc18196"/>
+      <w:bookmarkStart w:id="6" w:name="_Toc9451"/>
       <w:r>
         <w:rPr>
           <w:rFonts w:hint="default" w:ascii="Times New Roman" w:hAnsi="Times New Roman" w:cs="Times New Roman"/>
@@ -2158,92 +2411,36 @@
         </w:rPr>
         <w:t>Front-end</w:t>
       </w:r>
-      <w:bookmarkEnd w:id="5"/>
-    </w:p>
-    <w:p>
-      <w:pPr>
-        <w:rPr>
-          <w:rFonts w:hint="default" w:ascii="Times New Roman" w:hAnsi="Times New Roman" w:cs="Times New Roman"/>
-          <w:sz w:val="26"/>
-          <w:szCs w:val="26"/>
-          <w:lang w:val="vi-VN"/>
-        </w:rPr>
-      </w:pPr>
-      <w:r>
+      <w:bookmarkEnd w:id="6"/>
+    </w:p>
+    <w:p>
+      <w:pPr>
         <w:rPr>
           <w:rFonts w:hint="default"/>
           <w:lang w:val="vi-VN"/>
         </w:rPr>
+      </w:pPr>
+      <w:r>
+        <w:rPr>
+          <w:rFonts w:hint="default" w:ascii="Times New Roman" w:hAnsi="Times New Roman" w:cs="Times New Roman"/>
+          <w:b w:val="0"/>
+          <w:bCs/>
+          <w:sz w:val="30"/>
+          <w:szCs w:val="30"/>
+          <w:lang w:val="vi-VN"/>
+        </w:rPr>
         <w:tab/>
       </w:r>
       <w:r>
         <w:rPr>
           <w:rFonts w:hint="default" w:ascii="Times New Roman" w:hAnsi="Times New Roman" w:cs="Times New Roman"/>
-          <w:sz w:val="26"/>
-          <w:szCs w:val="26"/>
-          <w:lang w:val="vi-VN"/>
-        </w:rPr>
-        <w:t>- HTML</w:t>
-      </w:r>
-    </w:p>
-    <w:p>
-      <w:pPr>
-        <w:rPr>
-          <w:rFonts w:hint="default" w:ascii="Times New Roman" w:hAnsi="Times New Roman" w:cs="Times New Roman"/>
-          <w:sz w:val="26"/>
-          <w:szCs w:val="26"/>
-          <w:lang w:val="vi-VN"/>
-        </w:rPr>
-      </w:pPr>
-      <w:r>
-        <w:rPr>
-          <w:rFonts w:hint="default" w:ascii="Times New Roman" w:hAnsi="Times New Roman" w:cs="Times New Roman"/>
-          <w:sz w:val="26"/>
-          <w:szCs w:val="26"/>
-          <w:lang w:val="vi-VN"/>
-        </w:rPr>
-        <w:tab/>
-        <w:t>- CSS</w:t>
-      </w:r>
-    </w:p>
-    <w:p>
-      <w:pPr>
-        <w:rPr>
-          <w:rFonts w:hint="default" w:ascii="Times New Roman" w:hAnsi="Times New Roman" w:cs="Times New Roman"/>
-          <w:sz w:val="26"/>
-          <w:szCs w:val="26"/>
-          <w:lang w:val="vi-VN"/>
-        </w:rPr>
-      </w:pPr>
-      <w:r>
-        <w:rPr>
-          <w:rFonts w:hint="default" w:ascii="Times New Roman" w:hAnsi="Times New Roman" w:cs="Times New Roman"/>
-          <w:sz w:val="26"/>
-          <w:szCs w:val="26"/>
-          <w:lang w:val="vi-VN"/>
-        </w:rPr>
-        <w:tab/>
-        <w:t>- JavaScript</w:t>
-      </w:r>
-    </w:p>
-    <w:p>
-      <w:pPr>
-        <w:rPr>
-          <w:rFonts w:hint="default" w:ascii="Times New Roman" w:hAnsi="Times New Roman" w:cs="Times New Roman"/>
-          <w:sz w:val="26"/>
-          <w:szCs w:val="26"/>
-          <w:lang w:val="vi-VN"/>
-        </w:rPr>
-      </w:pPr>
-      <w:r>
-        <w:rPr>
-          <w:rFonts w:hint="default" w:ascii="Times New Roman" w:hAnsi="Times New Roman" w:cs="Times New Roman"/>
-          <w:sz w:val="26"/>
-          <w:szCs w:val="26"/>
-          <w:lang w:val="vi-VN"/>
-        </w:rPr>
-        <w:tab/>
-        <w:t>- Bootstrap</w:t>
+          <w:b w:val="0"/>
+          <w:bCs/>
+          <w:sz w:val="26"/>
+          <w:szCs w:val="26"/>
+          <w:lang w:val="vi-VN"/>
+        </w:rPr>
+        <w:t>- React</w:t>
       </w:r>
     </w:p>
     <w:p>
@@ -2263,7 +2460,7 @@
           <w:lang w:val="vi-VN"/>
         </w:rPr>
       </w:pPr>
-      <w:bookmarkStart w:id="6" w:name="_Toc20110"/>
+      <w:bookmarkStart w:id="7" w:name="_Toc1889"/>
       <w:r>
         <w:rPr>
           <w:rFonts w:hint="default" w:ascii="Times New Roman" w:hAnsi="Times New Roman" w:cs="Times New Roman"/>
@@ -2275,17 +2472,15 @@
         </w:rPr>
         <w:t>Back-end</w:t>
       </w:r>
-      <w:bookmarkEnd w:id="6"/>
-    </w:p>
-    <w:p>
-      <w:pPr>
-        <w:rPr>
-          <w:rFonts w:hint="default" w:ascii="Times New Roman" w:hAnsi="Times New Roman" w:cs="Times New Roman"/>
-          <w:b w:val="0"/>
-          <w:bCs/>
-          <w:sz w:val="26"/>
-          <w:szCs w:val="26"/>
-          <w:lang w:val="vi-VN"/>
+      <w:bookmarkEnd w:id="7"/>
+    </w:p>
+    <w:p>
+      <w:pPr>
+        <w:rPr>
+          <w:rFonts w:hint="default" w:ascii="Times New Roman" w:hAnsi="Times New Roman" w:cs="Times New Roman"/>
+          <w:sz w:val="26"/>
+          <w:szCs w:val="26"/>
+          <w:lang w:val="en-US"/>
         </w:rPr>
       </w:pPr>
       <w:r>
@@ -2308,11 +2503,153 @@
           <w:szCs w:val="26"/>
           <w:lang w:val="vi-VN"/>
         </w:rPr>
-        <w:t>- Java Servlets</w:t>
-      </w:r>
-    </w:p>
-    <w:p>
-      <w:pPr>
+        <w:t xml:space="preserve">- </w:t>
+      </w:r>
+      <w:r>
+        <w:rPr>
+          <w:rFonts w:hint="default" w:ascii="Times New Roman" w:hAnsi="Times New Roman" w:cs="Times New Roman"/>
+          <w:sz w:val="26"/>
+          <w:szCs w:val="26"/>
+          <w:lang w:val="en-US"/>
+        </w:rPr>
+        <w:t>Spring MVC</w:t>
+      </w:r>
+    </w:p>
+    <w:p>
+      <w:pPr>
+        <w:ind w:firstLine="720" w:firstLineChars="0"/>
+        <w:rPr>
+          <w:rFonts w:hint="default" w:ascii="Times New Roman" w:hAnsi="Times New Roman" w:cs="Times New Roman"/>
+          <w:sz w:val="26"/>
+          <w:szCs w:val="26"/>
+          <w:lang w:val="en-US"/>
+        </w:rPr>
+      </w:pPr>
+      <w:r>
+        <w:rPr>
+          <w:rFonts w:hint="default" w:ascii="Times New Roman" w:hAnsi="Times New Roman" w:cs="Times New Roman"/>
+          <w:sz w:val="26"/>
+          <w:szCs w:val="26"/>
+          <w:lang w:val="vi-VN"/>
+        </w:rPr>
+        <w:t xml:space="preserve">- </w:t>
+      </w:r>
+      <w:r>
+        <w:rPr>
+          <w:rFonts w:hint="default" w:ascii="Times New Roman" w:hAnsi="Times New Roman" w:cs="Times New Roman"/>
+          <w:sz w:val="26"/>
+          <w:szCs w:val="26"/>
+          <w:lang w:val="en-US"/>
+        </w:rPr>
+        <w:t>Spring JPA</w:t>
+      </w:r>
+      <w:r>
+        <w:rPr>
+          <w:rFonts w:hint="default" w:ascii="Times New Roman" w:hAnsi="Times New Roman" w:cs="Times New Roman"/>
+          <w:sz w:val="26"/>
+          <w:szCs w:val="26"/>
+          <w:lang w:val="vi-VN"/>
+        </w:rPr>
+        <w:t xml:space="preserve">, </w:t>
+      </w:r>
+      <w:r>
+        <w:rPr>
+          <w:rFonts w:hint="default" w:ascii="Times New Roman" w:hAnsi="Times New Roman" w:cs="Times New Roman"/>
+          <w:sz w:val="26"/>
+          <w:szCs w:val="26"/>
+          <w:lang w:val="en-US"/>
+        </w:rPr>
+        <w:t>hibernate(ORM)</w:t>
+      </w:r>
+    </w:p>
+    <w:p>
+      <w:pPr>
+        <w:ind w:firstLine="720" w:firstLineChars="0"/>
+        <w:rPr>
+          <w:rFonts w:hint="default" w:ascii="Times New Roman" w:hAnsi="Times New Roman" w:cs="Times New Roman"/>
+          <w:sz w:val="26"/>
+          <w:szCs w:val="26"/>
+          <w:lang w:val="en-US"/>
+        </w:rPr>
+      </w:pPr>
+      <w:r>
+        <w:rPr>
+          <w:rFonts w:hint="default" w:ascii="Times New Roman" w:hAnsi="Times New Roman" w:cs="Times New Roman"/>
+          <w:sz w:val="26"/>
+          <w:szCs w:val="26"/>
+          <w:lang w:val="vi-VN"/>
+        </w:rPr>
+        <w:t xml:space="preserve">- </w:t>
+      </w:r>
+      <w:r>
+        <w:rPr>
+          <w:rFonts w:hint="default" w:ascii="Times New Roman" w:hAnsi="Times New Roman" w:cs="Times New Roman"/>
+          <w:sz w:val="26"/>
+          <w:szCs w:val="26"/>
+          <w:lang w:val="en-US"/>
+        </w:rPr>
+        <w:t>Validation check f</w:t>
+      </w:r>
+      <w:r>
+        <w:rPr>
+          <w:rFonts w:hint="default" w:ascii="Times New Roman" w:hAnsi="Times New Roman" w:cs="Times New Roman"/>
+          <w:sz w:val="26"/>
+          <w:szCs w:val="26"/>
+          <w:lang w:val="vi-VN"/>
+        </w:rPr>
+        <w:t>or</w:t>
+      </w:r>
+      <w:r>
+        <w:rPr>
+          <w:rFonts w:hint="default" w:ascii="Times New Roman" w:hAnsi="Times New Roman" w:cs="Times New Roman"/>
+          <w:sz w:val="26"/>
+          <w:szCs w:val="26"/>
+          <w:lang w:val="en-US"/>
+        </w:rPr>
+        <w:t>m</w:t>
+      </w:r>
+    </w:p>
+    <w:p>
+      <w:pPr>
+        <w:ind w:firstLine="720" w:firstLineChars="0"/>
+        <w:rPr>
+          <w:rFonts w:hint="default" w:ascii="Times New Roman" w:hAnsi="Times New Roman" w:cs="Times New Roman"/>
+          <w:sz w:val="26"/>
+          <w:szCs w:val="26"/>
+          <w:lang w:val="vi-VN"/>
+        </w:rPr>
+      </w:pPr>
+      <w:r>
+        <w:rPr>
+          <w:rFonts w:hint="default" w:ascii="Times New Roman" w:hAnsi="Times New Roman" w:cs="Times New Roman"/>
+          <w:sz w:val="26"/>
+          <w:szCs w:val="26"/>
+          <w:lang w:val="vi-VN"/>
+        </w:rPr>
+        <w:t xml:space="preserve">- </w:t>
+      </w:r>
+      <w:r>
+        <w:rPr>
+          <w:rFonts w:hint="default" w:ascii="Times New Roman" w:hAnsi="Times New Roman" w:cs="Times New Roman"/>
+          <w:sz w:val="26"/>
+          <w:szCs w:val="26"/>
+          <w:lang w:val="en-US"/>
+        </w:rPr>
+        <w:t>Ajax</w:t>
+      </w:r>
+      <w:r>
+        <w:rPr>
+          <w:rFonts w:hint="default" w:ascii="Times New Roman" w:hAnsi="Times New Roman" w:cs="Times New Roman"/>
+          <w:sz w:val="26"/>
+          <w:szCs w:val="26"/>
+          <w:lang w:val="vi-VN"/>
+        </w:rPr>
+        <w:tab/>
+      </w:r>
+    </w:p>
+    <w:p>
+      <w:pPr>
+        <w:ind w:firstLine="720" w:firstLineChars="0"/>
         <w:rPr>
           <w:rFonts w:hint="default" w:ascii="Times New Roman" w:hAnsi="Times New Roman" w:cs="Times New Roman"/>
           <w:b w:val="0"/>
@@ -2325,38 +2662,20 @@
       <w:r>
         <w:rPr>
           <w:rFonts w:hint="default" w:ascii="Times New Roman" w:hAnsi="Times New Roman" w:cs="Times New Roman"/>
-          <w:b w:val="0"/>
-          <w:bCs/>
-          <w:sz w:val="26"/>
-          <w:szCs w:val="26"/>
-          <w:lang w:val="vi-VN"/>
-        </w:rPr>
-        <w:tab/>
-        <w:t>- JSP</w:t>
-      </w:r>
-    </w:p>
-    <w:p>
-      <w:pPr>
-        <w:rPr>
-          <w:rFonts w:hint="default" w:ascii="Times New Roman" w:hAnsi="Times New Roman" w:cs="Times New Roman"/>
-          <w:b w:val="0"/>
-          <w:bCs/>
-          <w:sz w:val="26"/>
-          <w:szCs w:val="26"/>
-          <w:lang w:val="vi-VN"/>
-        </w:rPr>
-      </w:pPr>
-      <w:r>
-        <w:rPr>
-          <w:rFonts w:hint="default" w:ascii="Times New Roman" w:hAnsi="Times New Roman" w:cs="Times New Roman"/>
-          <w:b w:val="0"/>
-          <w:bCs/>
-          <w:sz w:val="26"/>
-          <w:szCs w:val="26"/>
-          <w:lang w:val="vi-VN"/>
-        </w:rPr>
-        <w:tab/>
-        <w:t>- Spring Framework</w:t>
+          <w:sz w:val="26"/>
+          <w:szCs w:val="26"/>
+          <w:lang w:val="vi-VN"/>
+        </w:rPr>
+        <w:t>- Rest API</w:t>
+      </w:r>
+      <w:r>
+        <w:rPr>
+          <w:rFonts w:hint="default" w:ascii="Times New Roman" w:hAnsi="Times New Roman" w:cs="Times New Roman"/>
+          <w:sz w:val="26"/>
+          <w:szCs w:val="26"/>
+          <w:lang w:val="en-US"/>
+        </w:rPr>
+        <w:t xml:space="preserve">. </w:t>
       </w:r>
     </w:p>
     <w:p>
@@ -2376,7 +2695,7 @@
           <w:lang w:val="vi-VN"/>
         </w:rPr>
       </w:pPr>
-      <w:bookmarkStart w:id="7" w:name="_Toc17213"/>
+      <w:bookmarkStart w:id="8" w:name="_Toc5119"/>
       <w:r>
         <w:rPr>
           <w:rFonts w:hint="default" w:ascii="Times New Roman" w:hAnsi="Times New Roman" w:cs="Times New Roman"/>
@@ -2388,7 +2707,7 @@
         </w:rPr>
         <w:t>Database</w:t>
       </w:r>
-      <w:bookmarkEnd w:id="7"/>
+      <w:bookmarkEnd w:id="8"/>
     </w:p>
     <w:p>
       <w:pPr>
@@ -2407,6 +2726,16 @@
           <w:lang w:val="vi-VN"/>
         </w:rPr>
         <w:tab/>
+      </w:r>
+      <w:r>
+        <w:rPr>
+          <w:rFonts w:hint="default" w:ascii="Times New Roman" w:hAnsi="Times New Roman" w:cs="Times New Roman"/>
+          <w:b w:val="0"/>
+          <w:bCs/>
+          <w:sz w:val="30"/>
+          <w:szCs w:val="30"/>
+          <w:lang w:val="vi-VN"/>
+        </w:rPr>
         <w:t xml:space="preserve">- </w:t>
       </w:r>
       <w:r>
@@ -2995,8 +3324,8 @@
     <w:lsdException w:unhideWhenUsed="0" w:uiPriority="0" w:semiHidden="0" w:name="Normal Indent"/>
     <w:lsdException w:unhideWhenUsed="0" w:uiPriority="0" w:semiHidden="0" w:name="footnote text"/>
     <w:lsdException w:unhideWhenUsed="0" w:uiPriority="0" w:semiHidden="0" w:name="annotation text"/>
-    <w:lsdException w:unhideWhenUsed="0" w:uiPriority="0" w:semiHidden="0" w:name="header"/>
-    <w:lsdException w:unhideWhenUsed="0" w:uiPriority="0" w:semiHidden="0" w:name="footer"/>
+    <w:lsdException w:qFormat="1" w:unhideWhenUsed="0" w:uiPriority="0" w:semiHidden="0" w:name="header"/>
+    <w:lsdException w:qFormat="1" w:unhideWhenUsed="0" w:uiPriority="0" w:semiHidden="0" w:name="footer"/>
     <w:lsdException w:unhideWhenUsed="0" w:uiPriority="0" w:semiHidden="0" w:name="index heading"/>
     <w:lsdException w:qFormat="1" w:uiPriority="0" w:name="caption"/>
     <w:lsdException w:unhideWhenUsed="0" w:uiPriority="0" w:semiHidden="0" w:name="table of figures"/>
@@ -3026,7 +3355,7 @@
     <w:lsdException w:unhideWhenUsed="0" w:uiPriority="0" w:semiHidden="0" w:name="List Number 3"/>
     <w:lsdException w:unhideWhenUsed="0" w:uiPriority="0" w:semiHidden="0" w:name="List Number 4"/>
     <w:lsdException w:unhideWhenUsed="0" w:uiPriority="0" w:semiHidden="0" w:name="List Number 5"/>
-    <w:lsdException w:unhideWhenUsed="0" w:uiPriority="0" w:semiHidden="0" w:name="Title"/>
+    <w:lsdException w:qFormat="1" w:unhideWhenUsed="0" w:uiPriority="0" w:semiHidden="0" w:name="Title"/>
     <w:lsdException w:unhideWhenUsed="0" w:uiPriority="0" w:semiHidden="0" w:name="Closing"/>
     <w:lsdException w:unhideWhenUsed="0" w:uiPriority="0" w:semiHidden="0" w:name="Signature"/>
     <w:lsdException w:qFormat="1" w:unhideWhenUsed="0" w:uiPriority="0" w:name="Default Paragraph Font"/>
@@ -3056,7 +3385,7 @@
     <w:lsdException w:unhideWhenUsed="0" w:uiPriority="0" w:semiHidden="0" w:name="Document Map"/>
     <w:lsdException w:unhideWhenUsed="0" w:uiPriority="0" w:semiHidden="0" w:name="Plain Text"/>
     <w:lsdException w:unhideWhenUsed="0" w:uiPriority="0" w:semiHidden="0" w:name="E-mail Signature"/>
-    <w:lsdException w:unhideWhenUsed="0" w:uiPriority="0" w:semiHidden="0" w:name="Normal (Web)"/>
+    <w:lsdException w:qFormat="1" w:unhideWhenUsed="0" w:uiPriority="0" w:semiHidden="0" w:name="Normal (Web)"/>
     <w:lsdException w:unhideWhenUsed="0" w:uiPriority="0" w:semiHidden="0" w:name="HTML Acronym"/>
     <w:lsdException w:unhideWhenUsed="0" w:uiPriority="0" w:semiHidden="0" w:name="HTML Address"/>
     <w:lsdException w:unhideWhenUsed="0" w:uiPriority="0" w:semiHidden="0" w:name="HTML Cite"/>
@@ -3359,6 +3688,7 @@
   <w:style w:type="paragraph" w:styleId="10">
     <w:name w:val="footer"/>
     <w:basedOn w:val="1"/>
+    <w:qFormat/>
     <w:uiPriority w:val="0"/>
     <w:pPr>
       <w:tabs>
@@ -3376,6 +3706,7 @@
   <w:style w:type="paragraph" w:styleId="11">
     <w:name w:val="header"/>
     <w:basedOn w:val="1"/>
+    <w:qFormat/>
     <w:uiPriority w:val="0"/>
     <w:pPr>
       <w:tabs>
@@ -3401,6 +3732,7 @@
   </w:style>
   <w:style w:type="paragraph" w:styleId="13">
     <w:name w:val="Normal (Web)"/>
+    <w:qFormat/>
     <w:uiPriority w:val="0"/>
     <w:pPr>
       <w:spacing w:before="0" w:beforeAutospacing="1" w:after="0" w:afterAutospacing="1"/>
@@ -3458,6 +3790,7 @@
     <w:name w:val="Title"/>
     <w:basedOn w:val="1"/>
     <w:next w:val="1"/>
+    <w:qFormat/>
     <w:uiPriority w:val="0"/>
     <w:pPr>
       <w:keepNext/>

</xml_diff>